<commit_message>
update to apa document and wireframe
</commit_message>
<xml_diff>
--- a/Design/Research Project.docx
+++ b/Design/Research Project.docx
@@ -254,10 +254,44 @@
           <w:rFonts w:hint="default" w:ascii="Times New Roman" w:hAnsi="Times New Roman" w:cs="Times New Roman"/>
           <w:sz w:val="24"/>
           <w:szCs w:val="24"/>
+          <w:u w:val="none"/>
+          <w:lang w:val="en-US"/>
+        </w:rPr>
+      </w:pPr>
+      <w:r>
+        <w:rPr>
+          <w:rFonts w:hint="default" w:ascii="Times New Roman" w:hAnsi="Times New Roman" w:cs="Times New Roman"/>
+          <w:sz w:val="24"/>
+          <w:szCs w:val="24"/>
+          <w:u w:val="none"/>
+          <w:lang w:val="en-US"/>
+        </w:rPr>
+        <w:t>Table Of Content</w:t>
+      </w:r>
+    </w:p>
+    <w:p>
+      <w:pPr>
+        <w:pStyle w:val="5"/>
+        <w:tabs>
+          <w:tab w:val="right" w:leader="dot" w:pos="8306"/>
+        </w:tabs>
+        <w:spacing w:line="480" w:lineRule="auto"/>
+        <w:rPr>
+          <w:rFonts w:hint="default" w:ascii="Times New Roman" w:hAnsi="Times New Roman" w:cs="Times New Roman"/>
+          <w:sz w:val="24"/>
+          <w:szCs w:val="24"/>
+        </w:rPr>
+      </w:pPr>
+      <w:r>
+        <w:rPr>
+          <w:rFonts w:hint="default" w:ascii="Times New Roman" w:hAnsi="Times New Roman" w:cs="Times New Roman"/>
+          <w:sz w:val="24"/>
+          <w:szCs w:val="24"/>
           <w:u w:val="single"/>
           <w:lang w:val="en-US"/>
         </w:rPr>
-      </w:pPr>
+        <w:fldChar w:fldCharType="begin"/>
+      </w:r>
       <w:r>
         <w:rPr>
           <w:rFonts w:hint="default" w:ascii="Times New Roman" w:hAnsi="Times New Roman" w:cs="Times New Roman"/>
@@ -266,8 +300,399 @@
           <w:u w:val="single"/>
           <w:lang w:val="en-US"/>
         </w:rPr>
+        <w:instrText xml:space="preserve">TOC \t "new style,1" \h</w:instrText>
+      </w:r>
+      <w:r>
+        <w:rPr>
+          <w:rFonts w:hint="default" w:ascii="Times New Roman" w:hAnsi="Times New Roman" w:cs="Times New Roman"/>
+          <w:sz w:val="24"/>
+          <w:szCs w:val="24"/>
+          <w:u w:val="single"/>
+          <w:lang w:val="en-US"/>
+        </w:rPr>
+        <w:fldChar w:fldCharType="separate"/>
+      </w:r>
+      <w:r>
+        <w:rPr>
+          <w:rFonts w:hint="default" w:ascii="Times New Roman" w:hAnsi="Times New Roman" w:cs="Times New Roman"/>
+          <w:sz w:val="24"/>
+          <w:szCs w:val="24"/>
+          <w:u w:val="single"/>
+          <w:lang w:val="en-US"/>
+        </w:rPr>
+        <w:fldChar w:fldCharType="begin"/>
+      </w:r>
+      <w:r>
+        <w:rPr>
+          <w:rFonts w:hint="default" w:ascii="Times New Roman" w:hAnsi="Times New Roman" w:cs="Times New Roman"/>
+          <w:sz w:val="24"/>
+          <w:szCs w:val="24"/>
+          <w:lang w:val="en-US"/>
+        </w:rPr>
+        <w:instrText xml:space="preserve"> HYPERLINK \l _Toc19330 </w:instrText>
+      </w:r>
+      <w:r>
+        <w:rPr>
+          <w:rFonts w:hint="default" w:ascii="Times New Roman" w:hAnsi="Times New Roman" w:cs="Times New Roman"/>
+          <w:sz w:val="24"/>
+          <w:szCs w:val="24"/>
+          <w:lang w:val="en-US"/>
+        </w:rPr>
+        <w:fldChar w:fldCharType="separate"/>
+      </w:r>
+      <w:r>
+        <w:rPr>
+          <w:rFonts w:hint="default" w:ascii="Times New Roman" w:hAnsi="Times New Roman" w:cs="Times New Roman"/>
+          <w:sz w:val="24"/>
+          <w:szCs w:val="24"/>
+          <w:lang w:val="en-US"/>
+        </w:rPr>
         <w:t>S.O.L.I.D. Principles</w:t>
       </w:r>
+      <w:r>
+        <w:rPr>
+          <w:rFonts w:hint="default" w:ascii="Times New Roman" w:hAnsi="Times New Roman" w:cs="Times New Roman"/>
+          <w:sz w:val="24"/>
+          <w:szCs w:val="24"/>
+        </w:rPr>
+        <w:tab/>
+      </w:r>
+      <w:r>
+        <w:rPr>
+          <w:rFonts w:hint="default" w:ascii="Times New Roman" w:hAnsi="Times New Roman" w:cs="Times New Roman"/>
+          <w:sz w:val="24"/>
+          <w:szCs w:val="24"/>
+        </w:rPr>
+        <w:fldChar w:fldCharType="begin"/>
+      </w:r>
+      <w:r>
+        <w:rPr>
+          <w:rFonts w:hint="default" w:ascii="Times New Roman" w:hAnsi="Times New Roman" w:cs="Times New Roman"/>
+          <w:sz w:val="24"/>
+          <w:szCs w:val="24"/>
+        </w:rPr>
+        <w:instrText xml:space="preserve"> PAGEREF _Toc19330 </w:instrText>
+      </w:r>
+      <w:r>
+        <w:rPr>
+          <w:rFonts w:hint="default" w:ascii="Times New Roman" w:hAnsi="Times New Roman" w:cs="Times New Roman"/>
+          <w:sz w:val="24"/>
+          <w:szCs w:val="24"/>
+        </w:rPr>
+        <w:fldChar w:fldCharType="separate"/>
+      </w:r>
+      <w:r>
+        <w:rPr>
+          <w:rFonts w:hint="default" w:ascii="Times New Roman" w:hAnsi="Times New Roman" w:cs="Times New Roman"/>
+          <w:sz w:val="24"/>
+          <w:szCs w:val="24"/>
+        </w:rPr>
+        <w:t>3</w:t>
+      </w:r>
+      <w:r>
+        <w:rPr>
+          <w:rFonts w:hint="default" w:ascii="Times New Roman" w:hAnsi="Times New Roman" w:cs="Times New Roman"/>
+          <w:sz w:val="24"/>
+          <w:szCs w:val="24"/>
+        </w:rPr>
+        <w:fldChar w:fldCharType="end"/>
+      </w:r>
+      <w:r>
+        <w:rPr>
+          <w:rFonts w:hint="default" w:ascii="Times New Roman" w:hAnsi="Times New Roman" w:cs="Times New Roman"/>
+          <w:sz w:val="24"/>
+          <w:szCs w:val="24"/>
+          <w:u w:val="single"/>
+          <w:lang w:val="en-US"/>
+        </w:rPr>
+        <w:fldChar w:fldCharType="end"/>
+      </w:r>
+    </w:p>
+    <w:p>
+      <w:pPr>
+        <w:pStyle w:val="5"/>
+        <w:tabs>
+          <w:tab w:val="right" w:leader="dot" w:pos="8306"/>
+        </w:tabs>
+        <w:spacing w:line="480" w:lineRule="auto"/>
+        <w:rPr>
+          <w:rFonts w:hint="default" w:ascii="Times New Roman" w:hAnsi="Times New Roman" w:cs="Times New Roman"/>
+          <w:sz w:val="24"/>
+          <w:szCs w:val="24"/>
+        </w:rPr>
+      </w:pPr>
+      <w:r>
+        <w:rPr>
+          <w:rFonts w:hint="default" w:ascii="Times New Roman" w:hAnsi="Times New Roman" w:cs="Times New Roman"/>
+          <w:sz w:val="24"/>
+          <w:szCs w:val="24"/>
+          <w:u w:val="single"/>
+          <w:lang w:val="en-US"/>
+        </w:rPr>
+        <w:fldChar w:fldCharType="begin"/>
+      </w:r>
+      <w:r>
+        <w:rPr>
+          <w:rFonts w:hint="default" w:ascii="Times New Roman" w:hAnsi="Times New Roman" w:cs="Times New Roman"/>
+          <w:sz w:val="24"/>
+          <w:szCs w:val="24"/>
+          <w:lang w:val="en-US"/>
+        </w:rPr>
+        <w:instrText xml:space="preserve"> HYPERLINK \l _Toc9908 </w:instrText>
+      </w:r>
+      <w:r>
+        <w:rPr>
+          <w:rFonts w:hint="default" w:ascii="Times New Roman" w:hAnsi="Times New Roman" w:cs="Times New Roman"/>
+          <w:sz w:val="24"/>
+          <w:szCs w:val="24"/>
+          <w:lang w:val="en-US"/>
+        </w:rPr>
+        <w:fldChar w:fldCharType="separate"/>
+      </w:r>
+      <w:r>
+        <w:rPr>
+          <w:rFonts w:hint="default" w:ascii="Times New Roman" w:hAnsi="Times New Roman" w:cs="Times New Roman"/>
+          <w:sz w:val="24"/>
+          <w:szCs w:val="24"/>
+          <w:lang w:val="en-US"/>
+        </w:rPr>
+        <w:t>Design Patterns</w:t>
+      </w:r>
+      <w:r>
+        <w:rPr>
+          <w:rFonts w:hint="default" w:ascii="Times New Roman" w:hAnsi="Times New Roman" w:cs="Times New Roman"/>
+          <w:sz w:val="24"/>
+          <w:szCs w:val="24"/>
+        </w:rPr>
+        <w:tab/>
+      </w:r>
+      <w:r>
+        <w:rPr>
+          <w:rFonts w:hint="default" w:ascii="Times New Roman" w:hAnsi="Times New Roman" w:cs="Times New Roman"/>
+          <w:sz w:val="24"/>
+          <w:szCs w:val="24"/>
+        </w:rPr>
+        <w:fldChar w:fldCharType="begin"/>
+      </w:r>
+      <w:r>
+        <w:rPr>
+          <w:rFonts w:hint="default" w:ascii="Times New Roman" w:hAnsi="Times New Roman" w:cs="Times New Roman"/>
+          <w:sz w:val="24"/>
+          <w:szCs w:val="24"/>
+        </w:rPr>
+        <w:instrText xml:space="preserve"> PAGEREF _Toc9908 </w:instrText>
+      </w:r>
+      <w:r>
+        <w:rPr>
+          <w:rFonts w:hint="default" w:ascii="Times New Roman" w:hAnsi="Times New Roman" w:cs="Times New Roman"/>
+          <w:sz w:val="24"/>
+          <w:szCs w:val="24"/>
+        </w:rPr>
+        <w:fldChar w:fldCharType="separate"/>
+      </w:r>
+      <w:r>
+        <w:rPr>
+          <w:rFonts w:hint="default" w:ascii="Times New Roman" w:hAnsi="Times New Roman" w:cs="Times New Roman"/>
+          <w:sz w:val="24"/>
+          <w:szCs w:val="24"/>
+        </w:rPr>
+        <w:t>5</w:t>
+      </w:r>
+      <w:r>
+        <w:rPr>
+          <w:rFonts w:hint="default" w:ascii="Times New Roman" w:hAnsi="Times New Roman" w:cs="Times New Roman"/>
+          <w:sz w:val="24"/>
+          <w:szCs w:val="24"/>
+        </w:rPr>
+        <w:fldChar w:fldCharType="end"/>
+      </w:r>
+      <w:r>
+        <w:rPr>
+          <w:rFonts w:hint="default" w:ascii="Times New Roman" w:hAnsi="Times New Roman" w:cs="Times New Roman"/>
+          <w:sz w:val="24"/>
+          <w:szCs w:val="24"/>
+          <w:u w:val="single"/>
+          <w:lang w:val="en-US"/>
+        </w:rPr>
+        <w:fldChar w:fldCharType="end"/>
+      </w:r>
+    </w:p>
+    <w:p>
+      <w:pPr>
+        <w:pStyle w:val="5"/>
+        <w:tabs>
+          <w:tab w:val="right" w:leader="dot" w:pos="8306"/>
+        </w:tabs>
+        <w:spacing w:line="480" w:lineRule="auto"/>
+        <w:rPr>
+          <w:rFonts w:hint="default" w:ascii="Times New Roman" w:hAnsi="Times New Roman" w:cs="Times New Roman"/>
+          <w:sz w:val="24"/>
+          <w:szCs w:val="24"/>
+        </w:rPr>
+      </w:pPr>
+      <w:r>
+        <w:rPr>
+          <w:rFonts w:hint="default" w:ascii="Times New Roman" w:hAnsi="Times New Roman" w:cs="Times New Roman"/>
+          <w:sz w:val="24"/>
+          <w:szCs w:val="24"/>
+          <w:u w:val="single"/>
+          <w:lang w:val="en-US"/>
+        </w:rPr>
+        <w:fldChar w:fldCharType="begin"/>
+      </w:r>
+      <w:r>
+        <w:rPr>
+          <w:rFonts w:hint="default" w:ascii="Times New Roman" w:hAnsi="Times New Roman" w:cs="Times New Roman"/>
+          <w:sz w:val="24"/>
+          <w:szCs w:val="24"/>
+          <w:lang w:val="en-US"/>
+        </w:rPr>
+        <w:instrText xml:space="preserve"> HYPERLINK \l _Toc19739 </w:instrText>
+      </w:r>
+      <w:r>
+        <w:rPr>
+          <w:rFonts w:hint="default" w:ascii="Times New Roman" w:hAnsi="Times New Roman" w:cs="Times New Roman"/>
+          <w:sz w:val="24"/>
+          <w:szCs w:val="24"/>
+          <w:lang w:val="en-US"/>
+        </w:rPr>
+        <w:fldChar w:fldCharType="separate"/>
+      </w:r>
+      <w:r>
+        <w:rPr>
+          <w:rFonts w:hint="default" w:ascii="Times New Roman" w:hAnsi="Times New Roman" w:cs="Times New Roman"/>
+          <w:sz w:val="24"/>
+          <w:szCs w:val="24"/>
+          <w:lang w:val="en-US"/>
+        </w:rPr>
+        <w:t>References</w:t>
+      </w:r>
+      <w:r>
+        <w:rPr>
+          <w:rFonts w:hint="default" w:ascii="Times New Roman" w:hAnsi="Times New Roman" w:cs="Times New Roman"/>
+          <w:sz w:val="24"/>
+          <w:szCs w:val="24"/>
+        </w:rPr>
+        <w:tab/>
+      </w:r>
+      <w:r>
+        <w:rPr>
+          <w:rFonts w:hint="default" w:ascii="Times New Roman" w:hAnsi="Times New Roman" w:cs="Times New Roman"/>
+          <w:sz w:val="24"/>
+          <w:szCs w:val="24"/>
+        </w:rPr>
+        <w:fldChar w:fldCharType="begin"/>
+      </w:r>
+      <w:r>
+        <w:rPr>
+          <w:rFonts w:hint="default" w:ascii="Times New Roman" w:hAnsi="Times New Roman" w:cs="Times New Roman"/>
+          <w:sz w:val="24"/>
+          <w:szCs w:val="24"/>
+        </w:rPr>
+        <w:instrText xml:space="preserve"> PAGEREF _Toc19739 </w:instrText>
+      </w:r>
+      <w:r>
+        <w:rPr>
+          <w:rFonts w:hint="default" w:ascii="Times New Roman" w:hAnsi="Times New Roman" w:cs="Times New Roman"/>
+          <w:sz w:val="24"/>
+          <w:szCs w:val="24"/>
+        </w:rPr>
+        <w:fldChar w:fldCharType="separate"/>
+      </w:r>
+      <w:r>
+        <w:rPr>
+          <w:rFonts w:hint="default" w:ascii="Times New Roman" w:hAnsi="Times New Roman" w:cs="Times New Roman"/>
+          <w:sz w:val="24"/>
+          <w:szCs w:val="24"/>
+        </w:rPr>
+        <w:t>7</w:t>
+      </w:r>
+      <w:r>
+        <w:rPr>
+          <w:rFonts w:hint="default" w:ascii="Times New Roman" w:hAnsi="Times New Roman" w:cs="Times New Roman"/>
+          <w:sz w:val="24"/>
+          <w:szCs w:val="24"/>
+        </w:rPr>
+        <w:fldChar w:fldCharType="end"/>
+      </w:r>
+      <w:r>
+        <w:rPr>
+          <w:rFonts w:hint="default" w:ascii="Times New Roman" w:hAnsi="Times New Roman" w:cs="Times New Roman"/>
+          <w:sz w:val="24"/>
+          <w:szCs w:val="24"/>
+          <w:u w:val="single"/>
+          <w:lang w:val="en-US"/>
+        </w:rPr>
+        <w:fldChar w:fldCharType="end"/>
+      </w:r>
+    </w:p>
+    <w:p>
+      <w:pPr>
+        <w:spacing w:line="480" w:lineRule="auto"/>
+        <w:jc w:val="left"/>
+        <w:rPr>
+          <w:rFonts w:hint="default" w:ascii="Times New Roman" w:hAnsi="Times New Roman" w:cs="Times New Roman"/>
+          <w:sz w:val="24"/>
+          <w:szCs w:val="24"/>
+          <w:u w:val="single"/>
+          <w:lang w:val="en-US"/>
+        </w:rPr>
+      </w:pPr>
+      <w:r>
+        <w:rPr>
+          <w:rFonts w:hint="default" w:ascii="Times New Roman" w:hAnsi="Times New Roman" w:cs="Times New Roman"/>
+          <w:sz w:val="24"/>
+          <w:szCs w:val="24"/>
+          <w:u w:val="single"/>
+          <w:lang w:val="en-US"/>
+        </w:rPr>
+        <w:fldChar w:fldCharType="end"/>
+      </w:r>
+    </w:p>
+    <w:p>
+      <w:pPr>
+        <w:spacing w:line="480" w:lineRule="auto"/>
+        <w:jc w:val="left"/>
+        <w:rPr>
+          <w:rFonts w:hint="default" w:ascii="Times New Roman" w:hAnsi="Times New Roman" w:cs="Times New Roman"/>
+          <w:sz w:val="24"/>
+          <w:szCs w:val="24"/>
+          <w:u w:val="single"/>
+          <w:lang w:val="en-US"/>
+        </w:rPr>
+      </w:pPr>
+      <w:r>
+        <w:rPr>
+          <w:rFonts w:hint="default" w:ascii="Times New Roman" w:hAnsi="Times New Roman" w:cs="Times New Roman"/>
+          <w:sz w:val="24"/>
+          <w:szCs w:val="24"/>
+          <w:u w:val="single"/>
+          <w:lang w:val="en-US"/>
+        </w:rPr>
+        <w:br w:type="page"/>
+      </w:r>
+      <w:bookmarkStart w:id="3" w:name="_GoBack"/>
+      <w:bookmarkEnd w:id="3"/>
+    </w:p>
+    <w:p>
+      <w:pPr>
+        <w:pStyle w:val="11"/>
+        <w:rPr>
+          <w:rFonts w:hint="default" w:ascii="Times New Roman" w:hAnsi="Times New Roman" w:cs="Times New Roman"/>
+          <w:szCs w:val="24"/>
+          <w:u w:val="single"/>
+          <w:lang w:val="en-US"/>
+        </w:rPr>
+      </w:pPr>
+      <w:bookmarkStart w:id="0" w:name="_Toc19330"/>
+      <w:r>
+        <w:rPr>
+          <w:rFonts w:hint="default"/>
+          <w:lang w:val="en-US"/>
+        </w:rPr>
+        <w:t>S.O.L.I.D. Principles</w:t>
+      </w:r>
+      <w:bookmarkEnd w:id="0"/>
     </w:p>
     <w:p>
       <w:pPr>
@@ -550,26 +975,32 @@
           <w:lang w:val="en-US"/>
         </w:rPr>
         <w:tab/>
-        <w:t/>
-      </w:r>
-      <w:r>
-        <w:rPr>
-          <w:rFonts w:hint="default" w:ascii="Times New Roman" w:hAnsi="Times New Roman" w:cs="Times New Roman"/>
-          <w:sz w:val="24"/>
-          <w:szCs w:val="24"/>
-          <w:lang w:val="en-US"/>
-        </w:rPr>
-        <w:tab/>
-        <w:t/>
-      </w:r>
-      <w:r>
-        <w:rPr>
-          <w:rFonts w:hint="default" w:ascii="Times New Roman" w:hAnsi="Times New Roman" w:cs="Times New Roman"/>
-          <w:sz w:val="24"/>
-          <w:szCs w:val="24"/>
-          <w:lang w:val="en-US"/>
-        </w:rPr>
-        <w:tab/>
+      </w:r>
+      <w:r>
+        <w:rPr>
+          <w:rFonts w:hint="default" w:ascii="Times New Roman" w:hAnsi="Times New Roman" w:cs="Times New Roman"/>
+          <w:sz w:val="24"/>
+          <w:szCs w:val="24"/>
+          <w:lang w:val="en-US"/>
+        </w:rPr>
+        <w:tab/>
+      </w:r>
+      <w:r>
+        <w:rPr>
+          <w:rFonts w:hint="default" w:ascii="Times New Roman" w:hAnsi="Times New Roman" w:cs="Times New Roman"/>
+          <w:sz w:val="24"/>
+          <w:szCs w:val="24"/>
+          <w:lang w:val="en-US"/>
+        </w:rPr>
+        <w:tab/>
+      </w:r>
+      <w:r>
+        <w:rPr>
+          <w:rFonts w:hint="default" w:ascii="Times New Roman" w:hAnsi="Times New Roman" w:cs="Times New Roman"/>
+          <w:sz w:val="24"/>
+          <w:szCs w:val="24"/>
+          <w:lang w:val="en-US"/>
+        </w:rPr>
         <w:t xml:space="preserve">open to to extensions but closed for modifications. So it is extended and used </w:t>
       </w:r>
       <w:r>
@@ -580,16 +1011,23 @@
           <w:lang w:val="en-US"/>
         </w:rPr>
         <w:tab/>
-        <w:t/>
-      </w:r>
-      <w:r>
-        <w:rPr>
-          <w:rFonts w:hint="default" w:ascii="Times New Roman" w:hAnsi="Times New Roman" w:cs="Times New Roman"/>
-          <w:sz w:val="24"/>
-          <w:szCs w:val="24"/>
-          <w:lang w:val="en-US"/>
-        </w:rPr>
-        <w:tab/>
+      </w:r>
+      <w:r>
+        <w:rPr>
+          <w:rFonts w:hint="default" w:ascii="Times New Roman" w:hAnsi="Times New Roman" w:cs="Times New Roman"/>
+          <w:sz w:val="24"/>
+          <w:szCs w:val="24"/>
+          <w:lang w:val="en-US"/>
+        </w:rPr>
+        <w:tab/>
+      </w:r>
+      <w:r>
+        <w:rPr>
+          <w:rFonts w:hint="default" w:ascii="Times New Roman" w:hAnsi="Times New Roman" w:cs="Times New Roman"/>
+          <w:sz w:val="24"/>
+          <w:szCs w:val="24"/>
+          <w:lang w:val="en-US"/>
+        </w:rPr>
         <w:t xml:space="preserve">by other functions that will call it but its base is still the same and is not </w:t>
       </w:r>
       <w:r>
@@ -600,26 +1038,32 @@
           <w:lang w:val="en-US"/>
         </w:rPr>
         <w:tab/>
-        <w:t/>
-      </w:r>
-      <w:r>
-        <w:rPr>
-          <w:rFonts w:hint="default" w:ascii="Times New Roman" w:hAnsi="Times New Roman" w:cs="Times New Roman"/>
-          <w:sz w:val="24"/>
-          <w:szCs w:val="24"/>
-          <w:lang w:val="en-US"/>
-        </w:rPr>
-        <w:tab/>
-        <w:t/>
-      </w:r>
-      <w:r>
-        <w:rPr>
-          <w:rFonts w:hint="default" w:ascii="Times New Roman" w:hAnsi="Times New Roman" w:cs="Times New Roman"/>
-          <w:sz w:val="24"/>
-          <w:szCs w:val="24"/>
-          <w:lang w:val="en-US"/>
-        </w:rPr>
-        <w:tab/>
+      </w:r>
+      <w:r>
+        <w:rPr>
+          <w:rFonts w:hint="default" w:ascii="Times New Roman" w:hAnsi="Times New Roman" w:cs="Times New Roman"/>
+          <w:sz w:val="24"/>
+          <w:szCs w:val="24"/>
+          <w:lang w:val="en-US"/>
+        </w:rPr>
+        <w:tab/>
+      </w:r>
+      <w:r>
+        <w:rPr>
+          <w:rFonts w:hint="default" w:ascii="Times New Roman" w:hAnsi="Times New Roman" w:cs="Times New Roman"/>
+          <w:sz w:val="24"/>
+          <w:szCs w:val="24"/>
+          <w:lang w:val="en-US"/>
+        </w:rPr>
+        <w:tab/>
+      </w:r>
+      <w:r>
+        <w:rPr>
+          <w:rFonts w:hint="default" w:ascii="Times New Roman" w:hAnsi="Times New Roman" w:cs="Times New Roman"/>
+          <w:sz w:val="24"/>
+          <w:szCs w:val="24"/>
+          <w:lang w:val="en-US"/>
+        </w:rPr>
         <w:t>modified</w:t>
       </w:r>
     </w:p>
@@ -761,36 +1205,41 @@
           <w:lang w:val="en-US"/>
         </w:rPr>
         <w:tab/>
-        <w:t/>
-      </w:r>
-      <w:r>
-        <w:rPr>
-          <w:rFonts w:hint="default" w:ascii="Times New Roman" w:hAnsi="Times New Roman" w:cs="Times New Roman"/>
-          <w:sz w:val="24"/>
-          <w:szCs w:val="24"/>
-          <w:lang w:val="en-US"/>
-        </w:rPr>
-        <w:tab/>
-        <w:t/>
-      </w:r>
-      <w:r>
-        <w:rPr>
-          <w:rFonts w:hint="default" w:ascii="Times New Roman" w:hAnsi="Times New Roman" w:cs="Times New Roman"/>
-          <w:sz w:val="24"/>
-          <w:szCs w:val="24"/>
-          <w:lang w:val="en-US"/>
-        </w:rPr>
-        <w:tab/>
-        <w:t/>
-      </w:r>
-      <w:r>
-        <w:rPr>
-          <w:rFonts w:hint="default" w:ascii="Times New Roman" w:hAnsi="Times New Roman" w:cs="Times New Roman"/>
-          <w:sz w:val="24"/>
-          <w:szCs w:val="24"/>
-          <w:lang w:val="en-US"/>
-        </w:rPr>
-        <w:tab/>
+      </w:r>
+      <w:r>
+        <w:rPr>
+          <w:rFonts w:hint="default" w:ascii="Times New Roman" w:hAnsi="Times New Roman" w:cs="Times New Roman"/>
+          <w:sz w:val="24"/>
+          <w:szCs w:val="24"/>
+          <w:lang w:val="en-US"/>
+        </w:rPr>
+        <w:tab/>
+      </w:r>
+      <w:r>
+        <w:rPr>
+          <w:rFonts w:hint="default" w:ascii="Times New Roman" w:hAnsi="Times New Roman" w:cs="Times New Roman"/>
+          <w:sz w:val="24"/>
+          <w:szCs w:val="24"/>
+          <w:lang w:val="en-US"/>
+        </w:rPr>
+        <w:tab/>
+      </w:r>
+      <w:r>
+        <w:rPr>
+          <w:rFonts w:hint="default" w:ascii="Times New Roman" w:hAnsi="Times New Roman" w:cs="Times New Roman"/>
+          <w:sz w:val="24"/>
+          <w:szCs w:val="24"/>
+          <w:lang w:val="en-US"/>
+        </w:rPr>
+        <w:tab/>
+      </w:r>
+      <w:r>
+        <w:rPr>
+          <w:rFonts w:hint="default" w:ascii="Times New Roman" w:hAnsi="Times New Roman" w:cs="Times New Roman"/>
+          <w:sz w:val="24"/>
+          <w:szCs w:val="24"/>
+          <w:lang w:val="en-US"/>
+        </w:rPr>
         <w:t xml:space="preserve">“btnsnackitem” on the homepage will be grabbed and stored along with it’s </w:t>
       </w:r>
       <w:r>
@@ -801,16 +1250,23 @@
           <w:lang w:val="en-US"/>
         </w:rPr>
         <w:tab/>
-        <w:t/>
-      </w:r>
-      <w:r>
-        <w:rPr>
-          <w:rFonts w:hint="default" w:ascii="Times New Roman" w:hAnsi="Times New Roman" w:cs="Times New Roman"/>
-          <w:sz w:val="24"/>
-          <w:szCs w:val="24"/>
-          <w:lang w:val="en-US"/>
-        </w:rPr>
-        <w:tab/>
+      </w:r>
+      <w:r>
+        <w:rPr>
+          <w:rFonts w:hint="default" w:ascii="Times New Roman" w:hAnsi="Times New Roman" w:cs="Times New Roman"/>
+          <w:sz w:val="24"/>
+          <w:szCs w:val="24"/>
+          <w:lang w:val="en-US"/>
+        </w:rPr>
+        <w:tab/>
+      </w:r>
+      <w:r>
+        <w:rPr>
+          <w:rFonts w:hint="default" w:ascii="Times New Roman" w:hAnsi="Times New Roman" w:cs="Times New Roman"/>
+          <w:sz w:val="24"/>
+          <w:szCs w:val="24"/>
+          <w:lang w:val="en-US"/>
+        </w:rPr>
         <w:t xml:space="preserve">id name. What this does is to help make it less concrete in which coding for </w:t>
       </w:r>
       <w:r>
@@ -821,16 +1277,23 @@
           <w:lang w:val="en-US"/>
         </w:rPr>
         <w:tab/>
-        <w:t/>
-      </w:r>
-      <w:r>
-        <w:rPr>
-          <w:rFonts w:hint="default" w:ascii="Times New Roman" w:hAnsi="Times New Roman" w:cs="Times New Roman"/>
-          <w:sz w:val="24"/>
-          <w:szCs w:val="24"/>
-          <w:lang w:val="en-US"/>
-        </w:rPr>
-        <w:tab/>
+      </w:r>
+      <w:r>
+        <w:rPr>
+          <w:rFonts w:hint="default" w:ascii="Times New Roman" w:hAnsi="Times New Roman" w:cs="Times New Roman"/>
+          <w:sz w:val="24"/>
+          <w:szCs w:val="24"/>
+          <w:lang w:val="en-US"/>
+        </w:rPr>
+        <w:tab/>
+      </w:r>
+      <w:r>
+        <w:rPr>
+          <w:rFonts w:hint="default" w:ascii="Times New Roman" w:hAnsi="Times New Roman" w:cs="Times New Roman"/>
+          <w:sz w:val="24"/>
+          <w:szCs w:val="24"/>
+          <w:lang w:val="en-US"/>
+        </w:rPr>
         <w:t xml:space="preserve">each snack on page it will just look for all snacks that are on the page and </w:t>
       </w:r>
       <w:r>
@@ -841,29 +1304,25 @@
           <w:lang w:val="en-US"/>
         </w:rPr>
         <w:tab/>
-        <w:t/>
-      </w:r>
-      <w:r>
-        <w:rPr>
-          <w:rFonts w:hint="default" w:ascii="Times New Roman" w:hAnsi="Times New Roman" w:cs="Times New Roman"/>
-          <w:sz w:val="24"/>
-          <w:szCs w:val="24"/>
-          <w:lang w:val="en-US"/>
-        </w:rPr>
-        <w:tab/>
-        <w:t/>
-      </w:r>
-      <w:r>
-        <w:rPr>
-          <w:rFonts w:hint="default" w:ascii="Times New Roman" w:hAnsi="Times New Roman" w:cs="Times New Roman"/>
-          <w:sz w:val="24"/>
-          <w:szCs w:val="24"/>
-          <w:lang w:val="en-US"/>
-        </w:rPr>
-        <w:tab/>
-      </w:r>
-      <w:bookmarkStart w:id="0" w:name="_GoBack"/>
-      <w:bookmarkEnd w:id="0"/>
+      </w:r>
+      <w:r>
+        <w:rPr>
+          <w:rFonts w:hint="default" w:ascii="Times New Roman" w:hAnsi="Times New Roman" w:cs="Times New Roman"/>
+          <w:sz w:val="24"/>
+          <w:szCs w:val="24"/>
+          <w:lang w:val="en-US"/>
+        </w:rPr>
+        <w:tab/>
+      </w:r>
+      <w:r>
+        <w:rPr>
+          <w:rFonts w:hint="default" w:ascii="Times New Roman" w:hAnsi="Times New Roman" w:cs="Times New Roman"/>
+          <w:sz w:val="24"/>
+          <w:szCs w:val="24"/>
+          <w:lang w:val="en-US"/>
+        </w:rPr>
+        <w:tab/>
+      </w:r>
       <w:r>
         <w:rPr>
           <w:rFonts w:hint="default" w:ascii="Times New Roman" w:hAnsi="Times New Roman" w:cs="Times New Roman"/>
@@ -897,22 +1356,44 @@
     </w:p>
     <w:p>
       <w:pPr>
-        <w:spacing w:line="480" w:lineRule="auto"/>
-        <w:jc w:val="center"/>
-        <w:rPr>
-          <w:rFonts w:hint="default" w:ascii="Times New Roman" w:hAnsi="Times New Roman" w:cs="Times New Roman"/>
-          <w:sz w:val="24"/>
-          <w:szCs w:val="24"/>
-          <w:u w:val="single"/>
-          <w:lang w:val="en-US"/>
-        </w:rPr>
-      </w:pPr>
-      <w:r>
-        <w:rPr>
-          <w:rFonts w:hint="default" w:ascii="Times New Roman" w:hAnsi="Times New Roman" w:cs="Times New Roman"/>
-          <w:sz w:val="24"/>
-          <w:szCs w:val="24"/>
-          <w:u w:val="single"/>
+        <w:pStyle w:val="11"/>
+        <w:rPr>
+          <w:rFonts w:hint="default"/>
+          <w:lang w:val="en-US"/>
+        </w:rPr>
+      </w:pPr>
+      <w:bookmarkStart w:id="1" w:name="_Toc9908"/>
+      <w:r>
+        <w:rPr>
+          <w:rFonts w:hint="default"/>
+          <w:lang w:val="en-US"/>
+        </w:rPr>
+        <w:t>Design Patterns</w:t>
+      </w:r>
+      <w:bookmarkEnd w:id="1"/>
+    </w:p>
+    <w:p>
+      <w:pPr>
+        <w:spacing w:line="480" w:lineRule="auto"/>
+        <w:jc w:val="both"/>
+        <w:rPr>
+          <w:rFonts w:hint="default" w:ascii="Times New Roman" w:hAnsi="Times New Roman" w:cs="Times New Roman"/>
+          <w:b/>
+          <w:bCs/>
+          <w:sz w:val="24"/>
+          <w:szCs w:val="24"/>
+          <w:u w:val="none"/>
+          <w:lang w:val="en-US"/>
+        </w:rPr>
+      </w:pPr>
+      <w:r>
+        <w:rPr>
+          <w:rFonts w:hint="default" w:ascii="Times New Roman" w:hAnsi="Times New Roman" w:cs="Times New Roman"/>
+          <w:b/>
+          <w:bCs/>
+          <w:sz w:val="24"/>
+          <w:szCs w:val="24"/>
+          <w:u w:val="none"/>
           <w:lang w:val="en-US"/>
         </w:rPr>
         <w:t>MVC Pattern</w:t>
@@ -1265,6 +1746,177 @@
         </w:rPr>
         <w:t xml:space="preserve">The controller works in conjunction with the model and the view as to update the page as necessary if there has been any changes made from the view portion or from the model portion to the view. This is seen when a customer selects an item from the home page by clicking on the add to cart button on any particular item card. Upon selection an alert pops up for successful addition to customer cart which simply means the item has been added to the localStorage of the browser by the controller that is the buttos.js file. A controller is also implemented for the cart and admin page. The cart controller simply gets the items that was added to localStorage and prints it back on the page in a tabular format on the view. Upon completion of an order a list of orders object is created and stored in localStorage. This list of orders objects is to store the different orders made and to printed to the view. </w:t>
       </w:r>
+    </w:p>
+    <w:p>
+      <w:pPr>
+        <w:spacing w:line="480" w:lineRule="auto"/>
+        <w:jc w:val="left"/>
+        <w:rPr>
+          <w:rFonts w:hint="default" w:ascii="Times New Roman" w:hAnsi="Times New Roman" w:cs="Times New Roman"/>
+          <w:sz w:val="24"/>
+          <w:szCs w:val="24"/>
+          <w:u w:val="single"/>
+          <w:lang w:val="en-US"/>
+        </w:rPr>
+      </w:pPr>
+      <w:r>
+        <w:rPr>
+          <w:rFonts w:hint="default" w:ascii="Times New Roman" w:hAnsi="Times New Roman" w:cs="Times New Roman"/>
+          <w:b/>
+          <w:bCs/>
+          <w:sz w:val="24"/>
+          <w:szCs w:val="24"/>
+          <w:u w:val="none"/>
+          <w:lang w:val="en-US"/>
+        </w:rPr>
+        <w:t>Repository Pattern</w:t>
+      </w:r>
+    </w:p>
+    <w:p>
+      <w:pPr>
+        <w:spacing w:line="480" w:lineRule="auto"/>
+        <w:jc w:val="left"/>
+        <w:rPr>
+          <w:rFonts w:hint="default" w:ascii="Times New Roman" w:hAnsi="Times New Roman" w:cs="Times New Roman"/>
+          <w:sz w:val="24"/>
+          <w:szCs w:val="24"/>
+          <w:lang w:val="en-US"/>
+        </w:rPr>
+      </w:pPr>
+      <w:r>
+        <w:rPr>
+          <w:rFonts w:hint="default" w:ascii="Times New Roman" w:hAnsi="Times New Roman" w:cs="Times New Roman"/>
+          <w:sz w:val="24"/>
+          <w:szCs w:val="24"/>
+          <w:lang w:val="en-US"/>
+        </w:rPr>
+        <w:t>The Repository Pattern restricts us to work directly with the data in the application and creates new layers for database operations, business logic, and the application’s UI. The button.js file utilizes the repository pattern this can be seen as to it adding a business logic for the customer which is adding a snack to the cart and having it added to the localStorae (database).</w:t>
+      </w:r>
+    </w:p>
+    <w:p>
+      <w:pPr>
+        <w:spacing w:line="480" w:lineRule="auto"/>
+        <w:jc w:val="left"/>
+        <w:rPr>
+          <w:rFonts w:hint="default" w:ascii="Times New Roman" w:hAnsi="Times New Roman" w:cs="Times New Roman"/>
+          <w:sz w:val="24"/>
+          <w:szCs w:val="24"/>
+          <w:u w:val="single"/>
+          <w:lang w:val="en-US"/>
+        </w:rPr>
+      </w:pPr>
+      <w:r>
+        <w:rPr>
+          <w:rFonts w:hint="default" w:ascii="Times New Roman" w:hAnsi="Times New Roman" w:cs="Times New Roman"/>
+          <w:b/>
+          <w:bCs/>
+          <w:sz w:val="24"/>
+          <w:szCs w:val="24"/>
+          <w:u w:val="none"/>
+          <w:lang w:val="en-US"/>
+        </w:rPr>
+        <w:t>Singleton Pattern</w:t>
+      </w:r>
+    </w:p>
+    <w:p>
+      <w:pPr>
+        <w:spacing w:line="480" w:lineRule="auto"/>
+        <w:jc w:val="left"/>
+        <w:rPr>
+          <w:rFonts w:hint="default" w:ascii="Times New Roman" w:hAnsi="Times New Roman" w:cs="Times New Roman"/>
+          <w:sz w:val="24"/>
+          <w:szCs w:val="24"/>
+          <w:lang w:val="en-US"/>
+        </w:rPr>
+      </w:pPr>
+      <w:r>
+        <w:rPr>
+          <w:rFonts w:hint="default" w:ascii="Times New Roman" w:hAnsi="Times New Roman" w:cs="Times New Roman"/>
+          <w:sz w:val="24"/>
+          <w:szCs w:val="24"/>
+          <w:lang w:val="en-US"/>
+        </w:rPr>
+        <w:t>“The singleton pattern is a design pattern that restricts the instantiation of a class to one object” (Singleton, 2018). Singleton is an object which can only be instantiated once. Singleton pattern is seen when creating the listofOrders object only once and there is only one instance of that object. This is seen in the cart.js file in the function listofOrdersFunction(orderObj).</w:t>
+      </w:r>
+    </w:p>
+    <w:p>
+      <w:pPr>
+        <w:spacing w:line="480" w:lineRule="auto"/>
+        <w:jc w:val="left"/>
+        <w:rPr>
+          <w:rFonts w:hint="default" w:ascii="Times New Roman" w:hAnsi="Times New Roman" w:cs="Times New Roman"/>
+          <w:sz w:val="24"/>
+          <w:szCs w:val="24"/>
+          <w:u w:val="single"/>
+          <w:lang w:val="en-US"/>
+        </w:rPr>
+      </w:pPr>
+      <w:r>
+        <w:rPr>
+          <w:rFonts w:hint="default" w:ascii="Times New Roman" w:hAnsi="Times New Roman" w:cs="Times New Roman"/>
+          <w:b/>
+          <w:bCs/>
+          <w:sz w:val="24"/>
+          <w:szCs w:val="24"/>
+          <w:u w:val="none"/>
+          <w:lang w:val="en-US"/>
+        </w:rPr>
+        <w:t>Factory Pattern</w:t>
+      </w:r>
+    </w:p>
+    <w:p>
+      <w:pPr>
+        <w:spacing w:line="480" w:lineRule="auto"/>
+        <w:jc w:val="left"/>
+        <w:rPr>
+          <w:rFonts w:hint="default" w:ascii="Times New Roman" w:hAnsi="Times New Roman" w:cs="Times New Roman"/>
+          <w:sz w:val="24"/>
+          <w:szCs w:val="24"/>
+          <w:lang w:val="en-US"/>
+        </w:rPr>
+      </w:pPr>
+      <w:r>
+        <w:rPr>
+          <w:rFonts w:hint="default" w:ascii="Times New Roman" w:hAnsi="Times New Roman" w:cs="Times New Roman"/>
+          <w:sz w:val="24"/>
+          <w:szCs w:val="24"/>
+          <w:lang w:val="en-US"/>
+        </w:rPr>
+        <w:t>“A Factory Pattern says that just define an interface or abstract class for creating an object but let the subclasses decide which class to instantiate” (JavaTPoint, n.d.).</w:t>
+      </w:r>
+    </w:p>
+    <w:p>
+      <w:pPr>
+        <w:spacing w:line="480" w:lineRule="auto"/>
+        <w:jc w:val="left"/>
+        <w:rPr>
+          <w:rFonts w:hint="default" w:ascii="Times New Roman" w:hAnsi="Times New Roman" w:cs="Times New Roman"/>
+          <w:sz w:val="24"/>
+          <w:szCs w:val="24"/>
+          <w:lang w:val="en-US"/>
+        </w:rPr>
+      </w:pPr>
+      <w:r>
+        <w:rPr>
+          <w:rFonts w:hint="default" w:ascii="Times New Roman" w:hAnsi="Times New Roman" w:cs="Times New Roman"/>
+          <w:sz w:val="24"/>
+          <w:szCs w:val="24"/>
+          <w:lang w:val="en-US"/>
+        </w:rPr>
+        <w:t>The factory pattern is implemented in the cart.js file in the createOrderObj(studentObj) and createStudentObj(form) function in which it creates the object needed to store the information for both order and student respectively.</w:t>
+      </w:r>
+    </w:p>
+    <w:p>
+      <w:pPr>
+        <w:spacing w:line="480" w:lineRule="auto"/>
+        <w:jc w:val="left"/>
+        <w:rPr>
+          <w:rFonts w:hint="default" w:ascii="Times New Roman" w:hAnsi="Times New Roman" w:cs="Times New Roman"/>
+          <w:sz w:val="24"/>
+          <w:szCs w:val="24"/>
+          <w:lang w:val="en-US"/>
+        </w:rPr>
+      </w:pPr>
       <w:r>
         <w:rPr>
           <w:rFonts w:hint="default" w:ascii="Times New Roman" w:hAnsi="Times New Roman" w:cs="Times New Roman"/>
@@ -1277,218 +1929,23 @@
     </w:p>
     <w:p>
       <w:pPr>
-        <w:spacing w:line="480" w:lineRule="auto"/>
-        <w:jc w:val="center"/>
-        <w:rPr>
-          <w:rFonts w:hint="default" w:ascii="Times New Roman" w:hAnsi="Times New Roman" w:cs="Times New Roman"/>
-          <w:sz w:val="24"/>
+        <w:pStyle w:val="11"/>
+        <w:rPr>
+          <w:rFonts w:hint="default" w:ascii="Times New Roman" w:hAnsi="Times New Roman" w:cs="Times New Roman"/>
           <w:szCs w:val="24"/>
           <w:u w:val="single"/>
           <w:lang w:val="en-US"/>
         </w:rPr>
       </w:pPr>
-      <w:r>
-        <w:rPr>
-          <w:rFonts w:hint="default" w:ascii="Times New Roman" w:hAnsi="Times New Roman" w:cs="Times New Roman"/>
-          <w:sz w:val="24"/>
-          <w:szCs w:val="24"/>
-          <w:u w:val="single"/>
-          <w:lang w:val="en-US"/>
-        </w:rPr>
-        <w:t>Repository Pattern</w:t>
-      </w:r>
-    </w:p>
-    <w:p>
-      <w:pPr>
-        <w:spacing w:line="480" w:lineRule="auto"/>
-        <w:jc w:val="left"/>
-        <w:rPr>
-          <w:rFonts w:hint="default" w:ascii="Times New Roman" w:hAnsi="Times New Roman" w:cs="Times New Roman"/>
-          <w:sz w:val="24"/>
-          <w:szCs w:val="24"/>
-          <w:lang w:val="en-US"/>
-        </w:rPr>
-      </w:pPr>
-      <w:r>
-        <w:rPr>
-          <w:rFonts w:hint="default" w:ascii="Times New Roman" w:hAnsi="Times New Roman" w:cs="Times New Roman"/>
-          <w:sz w:val="24"/>
-          <w:szCs w:val="24"/>
-          <w:lang w:val="en-US"/>
-        </w:rPr>
-        <w:t>The Repository Pattern restricts us to work directly with the data in the application and creates new layers for database operations, business logic, and the application’s UI. The button.js file utilizes the repository pattern this can be seen as to it adding a business logic for the customer which is adding a snack to the cart and having it added to the localStorae (database).</w:t>
-      </w:r>
-      <w:r>
-        <w:rPr>
-          <w:rFonts w:hint="default" w:ascii="Times New Roman" w:hAnsi="Times New Roman" w:cs="Times New Roman"/>
-          <w:sz w:val="24"/>
-          <w:szCs w:val="24"/>
-          <w:lang w:val="en-US"/>
-        </w:rPr>
-        <w:br w:type="page"/>
-      </w:r>
-    </w:p>
-    <w:p>
-      <w:pPr>
-        <w:spacing w:line="480" w:lineRule="auto"/>
-        <w:jc w:val="center"/>
-        <w:rPr>
-          <w:rFonts w:hint="default" w:ascii="Times New Roman" w:hAnsi="Times New Roman" w:cs="Times New Roman"/>
-          <w:sz w:val="24"/>
-          <w:szCs w:val="24"/>
-          <w:u w:val="single"/>
-          <w:lang w:val="en-US"/>
-        </w:rPr>
-      </w:pPr>
-      <w:r>
-        <w:rPr>
-          <w:rFonts w:hint="default" w:ascii="Times New Roman" w:hAnsi="Times New Roman" w:cs="Times New Roman"/>
-          <w:sz w:val="24"/>
-          <w:szCs w:val="24"/>
-          <w:u w:val="single"/>
-          <w:lang w:val="en-US"/>
-        </w:rPr>
-        <w:t>Singleton Pattern</w:t>
-      </w:r>
-    </w:p>
-    <w:p>
-      <w:pPr>
-        <w:spacing w:line="480" w:lineRule="auto"/>
-        <w:jc w:val="left"/>
-        <w:rPr>
-          <w:rFonts w:hint="default" w:ascii="Times New Roman" w:hAnsi="Times New Roman" w:cs="Times New Roman"/>
-          <w:sz w:val="24"/>
-          <w:szCs w:val="24"/>
-          <w:lang w:val="en-US"/>
-        </w:rPr>
-      </w:pPr>
-      <w:r>
-        <w:rPr>
-          <w:rFonts w:hint="default" w:ascii="Times New Roman" w:hAnsi="Times New Roman" w:cs="Times New Roman"/>
-          <w:sz w:val="24"/>
-          <w:szCs w:val="24"/>
-          <w:lang w:val="en-US"/>
-        </w:rPr>
-        <w:t>“The singleton pattern is a design pattern that restricts the instantiation of a class to one object” (Singleton, 2018). Singleton is an object which can only be instantiated once. Singleton pattern is seen when creating the listofOrders object only once and there is only one instance of that object. This is seen in the cart.js file in the function listofOrdersFunction(orderObj).</w:t>
-      </w:r>
-      <w:r>
-        <w:rPr>
-          <w:rFonts w:hint="default" w:ascii="Times New Roman" w:hAnsi="Times New Roman" w:cs="Times New Roman"/>
-          <w:sz w:val="24"/>
-          <w:szCs w:val="24"/>
-          <w:lang w:val="en-US"/>
-        </w:rPr>
-        <w:br w:type="page"/>
-      </w:r>
-    </w:p>
-    <w:p>
-      <w:pPr>
-        <w:spacing w:line="480" w:lineRule="auto"/>
-        <w:jc w:val="center"/>
-        <w:rPr>
-          <w:rFonts w:hint="default" w:ascii="Times New Roman" w:hAnsi="Times New Roman" w:cs="Times New Roman"/>
-          <w:sz w:val="24"/>
-          <w:szCs w:val="24"/>
-          <w:u w:val="single"/>
-          <w:lang w:val="en-US"/>
-        </w:rPr>
-      </w:pPr>
-      <w:r>
-        <w:rPr>
-          <w:rFonts w:hint="default" w:ascii="Times New Roman" w:hAnsi="Times New Roman" w:cs="Times New Roman"/>
-          <w:sz w:val="24"/>
-          <w:szCs w:val="24"/>
-          <w:u w:val="single"/>
-          <w:lang w:val="en-US"/>
-        </w:rPr>
-        <w:t>Factory Pattern</w:t>
-      </w:r>
-    </w:p>
-    <w:p>
-      <w:pPr>
-        <w:spacing w:line="480" w:lineRule="auto"/>
-        <w:jc w:val="left"/>
-        <w:rPr>
-          <w:rFonts w:hint="default" w:ascii="Times New Roman" w:hAnsi="Times New Roman" w:cs="Times New Roman"/>
-          <w:sz w:val="24"/>
-          <w:szCs w:val="24"/>
-          <w:lang w:val="en-US"/>
-        </w:rPr>
-      </w:pPr>
-      <w:r>
-        <w:rPr>
-          <w:rFonts w:hint="default" w:ascii="Times New Roman" w:hAnsi="Times New Roman" w:cs="Times New Roman"/>
-          <w:sz w:val="24"/>
-          <w:szCs w:val="24"/>
-          <w:lang w:val="en-US"/>
-        </w:rPr>
-        <w:t>“A Factory Pattern says that just define an interface or abstract class for creating an object but let the subclasses decide which class to instantiate” (JavaTPoint, n.d.).</w:t>
-      </w:r>
-    </w:p>
-    <w:p>
-      <w:pPr>
-        <w:spacing w:line="480" w:lineRule="auto"/>
-        <w:jc w:val="left"/>
-        <w:rPr>
-          <w:rFonts w:hint="default" w:ascii="Times New Roman" w:hAnsi="Times New Roman" w:cs="Times New Roman"/>
-          <w:sz w:val="24"/>
-          <w:szCs w:val="24"/>
-          <w:lang w:val="en-US"/>
-        </w:rPr>
-      </w:pPr>
-      <w:r>
-        <w:rPr>
-          <w:rFonts w:hint="default" w:ascii="Times New Roman" w:hAnsi="Times New Roman" w:cs="Times New Roman"/>
-          <w:sz w:val="24"/>
-          <w:szCs w:val="24"/>
-          <w:lang w:val="en-US"/>
-        </w:rPr>
-        <w:t>The factory pattern is implemented in the cart.js file in the createOrderObj(studentObj) and createStudentObj(form) function in which it creates the object needed to store the information for both order and student respectively.</w:t>
-      </w:r>
-    </w:p>
-    <w:p>
-      <w:pPr>
-        <w:spacing w:line="480" w:lineRule="auto"/>
-        <w:jc w:val="left"/>
-        <w:rPr>
-          <w:rFonts w:hint="default" w:ascii="Times New Roman" w:hAnsi="Times New Roman" w:cs="Times New Roman"/>
-          <w:sz w:val="24"/>
-          <w:szCs w:val="24"/>
-          <w:lang w:val="en-US"/>
-        </w:rPr>
-      </w:pPr>
-      <w:r>
-        <w:rPr>
-          <w:rFonts w:hint="default" w:ascii="Times New Roman" w:hAnsi="Times New Roman" w:cs="Times New Roman"/>
-          <w:sz w:val="24"/>
-          <w:szCs w:val="24"/>
-          <w:lang w:val="en-US"/>
-        </w:rPr>
-        <w:br w:type="page"/>
-      </w:r>
-    </w:p>
-    <w:p>
-      <w:pPr>
-        <w:spacing w:line="480" w:lineRule="auto"/>
-        <w:jc w:val="center"/>
-        <w:rPr>
-          <w:rFonts w:hint="default" w:ascii="Times New Roman" w:hAnsi="Times New Roman" w:cs="Times New Roman"/>
-          <w:sz w:val="24"/>
-          <w:szCs w:val="24"/>
-          <w:u w:val="single"/>
-          <w:lang w:val="en-US"/>
-        </w:rPr>
-      </w:pPr>
-      <w:r>
-        <w:rPr>
-          <w:rFonts w:hint="default" w:ascii="Times New Roman" w:hAnsi="Times New Roman" w:cs="Times New Roman"/>
-          <w:sz w:val="24"/>
-          <w:szCs w:val="24"/>
-          <w:u w:val="single"/>
+      <w:bookmarkStart w:id="2" w:name="_Toc19739"/>
+      <w:r>
+        <w:rPr>
+          <w:rFonts w:hint="default"/>
           <w:lang w:val="en-US"/>
         </w:rPr>
         <w:t>References</w:t>
       </w:r>
+      <w:bookmarkEnd w:id="2"/>
     </w:p>
     <w:p>
       <w:pPr>
@@ -1604,7 +2061,7 @@
       </w:r>
       <w:r>
         <w:rPr>
-          <w:rStyle w:val="7"/>
+          <w:rStyle w:val="8"/>
           <w:rFonts w:hint="default" w:ascii="Times New Roman" w:hAnsi="Times New Roman" w:eastAsia="SimSun" w:cs="Times New Roman"/>
           <w:i w:val="0"/>
           <w:caps w:val="0"/>
@@ -1835,7 +2292,7 @@
       </w:r>
       <w:r>
         <w:rPr>
-          <w:rStyle w:val="7"/>
+          <w:rStyle w:val="8"/>
           <w:rFonts w:hint="default" w:ascii="Times New Roman" w:hAnsi="Times New Roman" w:eastAsia="SimSun" w:cs="Times New Roman"/>
           <w:i w:val="0"/>
           <w:caps w:val="0"/>
@@ -2993,13 +3450,13 @@
       <w:lang w:val="en-US" w:eastAsia="zh-CN" w:bidi="ar-SA"/>
     </w:rPr>
   </w:style>
-  <w:style w:type="character" w:default="1" w:styleId="5">
+  <w:style w:type="character" w:default="1" w:styleId="6">
     <w:name w:val="Default Paragraph Font"/>
     <w:semiHidden/>
     <w:qFormat/>
     <w:uiPriority w:val="0"/>
   </w:style>
-  <w:style w:type="table" w:default="1" w:styleId="8">
+  <w:style w:type="table" w:default="1" w:styleId="9">
     <w:name w:val="Normal Table"/>
     <w:semiHidden/>
     <w:uiPriority w:val="0"/>
@@ -3063,9 +3520,15 @@
       <w:lang w:val="en-US" w:eastAsia="zh-CN" w:bidi="ar"/>
     </w:rPr>
   </w:style>
-  <w:style w:type="character" w:styleId="6">
+  <w:style w:type="paragraph" w:styleId="5">
+    <w:name w:val="toc 1"/>
+    <w:basedOn w:val="1"/>
+    <w:next w:val="1"/>
+    <w:uiPriority w:val="0"/>
+  </w:style>
+  <w:style w:type="character" w:styleId="7">
     <w:name w:val="Emphasis"/>
-    <w:basedOn w:val="5"/>
+    <w:basedOn w:val="6"/>
     <w:qFormat/>
     <w:uiPriority w:val="0"/>
     <w:rPr>
@@ -3073,12 +3536,34 @@
       <w:iCs/>
     </w:rPr>
   </w:style>
-  <w:style w:type="character" w:styleId="7">
+  <w:style w:type="character" w:styleId="8">
     <w:name w:val="Hyperlink"/>
-    <w:basedOn w:val="5"/>
+    <w:basedOn w:val="6"/>
     <w:uiPriority w:val="0"/>
     <w:rPr>
       <w:color w:val="0000FF"/>
+      <w:u w:val="single"/>
+    </w:rPr>
+  </w:style>
+  <w:style w:type="paragraph" w:customStyle="1" w:styleId="10">
+    <w:name w:val="mystyle"/>
+    <w:basedOn w:val="1"/>
+    <w:uiPriority w:val="0"/>
+    <w:rPr>
+      <w:rFonts w:asciiTheme="minorAscii" w:hAnsiTheme="minorAscii"/>
+    </w:rPr>
+  </w:style>
+  <w:style w:type="paragraph" w:customStyle="1" w:styleId="11">
+    <w:name w:val="new style"/>
+    <w:basedOn w:val="1"/>
+    <w:uiPriority w:val="0"/>
+    <w:pPr>
+      <w:spacing w:before="120" w:after="120"/>
+      <w:jc w:val="center"/>
+    </w:pPr>
+    <w:rPr>
+      <w:rFonts w:ascii="Times New Roman" w:hAnsi="Times New Roman"/>
+      <w:sz w:val="24"/>
       <w:u w:val="single"/>
     </w:rPr>
   </w:style>

</xml_diff>